<commit_message>
Incorporación de informe formateado
</commit_message>
<xml_diff>
--- a/sor/TP - Redes/Informe/Tp - Redes.docx
+++ b/sor/TP - Redes/Informe/Tp - Redes.docx
@@ -1,6 +1,6 @@
 
 <file path=word/document.xml><?xml version="1.0" encoding="utf-8"?>
-<w:document xmlns:wpc="http://schemas.microsoft.com/office/word/2010/wordprocessingCanvas" xmlns:cx="http://schemas.microsoft.com/office/drawing/2014/chartex" xmlns:cx1="http://schemas.microsoft.com/office/drawing/2015/9/8/chartex" xmlns:mc="http://schemas.openxmlformats.org/markup-compatibility/2006" xmlns:o="urn:schemas-microsoft-com:office:office" xmlns:r="http://schemas.openxmlformats.org/officeDocument/2006/relationships" xmlns:m="http://schemas.openxmlformats.org/officeDocument/2006/math" xmlns:v="urn:schemas-microsoft-com:vml" xmlns:wp14="http://schemas.microsoft.com/office/word/2010/wordprocessingDrawing" xmlns:wp="http://schemas.openxmlformats.org/drawingml/2006/wordprocessingDrawing" xmlns:w10="urn:schemas-microsoft-com:office:word" xmlns:w="http://schemas.openxmlformats.org/wordprocessingml/2006/main" xmlns:w14="http://schemas.microsoft.com/office/word/2010/wordml" xmlns:w15="http://schemas.microsoft.com/office/word/2012/wordml" xmlns:w16se="http://schemas.microsoft.com/office/word/2015/wordml/symex" xmlns:wpg="http://schemas.microsoft.com/office/word/2010/wordprocessingGroup" xmlns:wpi="http://schemas.microsoft.com/office/word/2010/wordprocessingInk" xmlns:wne="http://schemas.microsoft.com/office/word/2006/wordml" xmlns:wps="http://schemas.microsoft.com/office/word/2010/wordprocessingShape" mc:Ignorable="w14 w15 w16se wp14">
+<w:document xmlns:wpc="http://schemas.microsoft.com/office/word/2010/wordprocessingCanvas" xmlns:cx="http://schemas.microsoft.com/office/drawing/2014/chartex" xmlns:cx1="http://schemas.microsoft.com/office/drawing/2015/9/8/chartex" xmlns:cx2="http://schemas.microsoft.com/office/drawing/2015/10/21/chartex" xmlns:cx3="http://schemas.microsoft.com/office/drawing/2016/5/9/chartex" xmlns:cx4="http://schemas.microsoft.com/office/drawing/2016/5/10/chartex" xmlns:cx5="http://schemas.microsoft.com/office/drawing/2016/5/11/chartex" xmlns:cx6="http://schemas.microsoft.com/office/drawing/2016/5/12/chartex" xmlns:cx7="http://schemas.microsoft.com/office/drawing/2016/5/13/chartex" xmlns:cx8="http://schemas.microsoft.com/office/drawing/2016/5/14/chartex" xmlns:mc="http://schemas.openxmlformats.org/markup-compatibility/2006" xmlns:aink="http://schemas.microsoft.com/office/drawing/2016/ink" xmlns:am3d="http://schemas.microsoft.com/office/drawing/2017/model3d" xmlns:o="urn:schemas-microsoft-com:office:office" xmlns:oel="http://schemas.microsoft.com/office/2019/extlst" xmlns:r="http://schemas.openxmlformats.org/officeDocument/2006/relationships" xmlns:m="http://schemas.openxmlformats.org/officeDocument/2006/math" xmlns:v="urn:schemas-microsoft-com:vml" xmlns:wp14="http://schemas.microsoft.com/office/word/2010/wordprocessingDrawing" xmlns:wp="http://schemas.openxmlformats.org/drawingml/2006/wordprocessingDrawing" xmlns:w10="urn:schemas-microsoft-com:office:word" xmlns:w="http://schemas.openxmlformats.org/wordprocessingml/2006/main" xmlns:w14="http://schemas.microsoft.com/office/word/2010/wordml" xmlns:w15="http://schemas.microsoft.com/office/word/2012/wordml" xmlns:w16cex="http://schemas.microsoft.com/office/word/2018/wordml/cex" xmlns:w16cid="http://schemas.microsoft.com/office/word/2016/wordml/cid" xmlns:w16="http://schemas.microsoft.com/office/word/2018/wordml" xmlns:w16du="http://schemas.microsoft.com/office/word/2023/wordml/word16du" xmlns:w16sdtdh="http://schemas.microsoft.com/office/word/2020/wordml/sdtdatahash" xmlns:w16sdtfl="http://schemas.microsoft.com/office/word/2024/wordml/sdtformatlock" xmlns:w16se="http://schemas.microsoft.com/office/word/2015/wordml/symex" xmlns:wpg="http://schemas.microsoft.com/office/word/2010/wordprocessingGroup" xmlns:wpi="http://schemas.microsoft.com/office/word/2010/wordprocessingInk" xmlns:wne="http://schemas.microsoft.com/office/word/2006/wordml" xmlns:wps="http://schemas.microsoft.com/office/word/2010/wordprocessingShape" mc:Ignorable="w14 w15 w16se w16cid w16 w16cex w16sdtdh w16sdtfl w16du wp14">
   <w:body>
     <w:p>
       <w:pPr>
@@ -586,12 +586,14 @@
                 <w:lang w:val="es-ES"/>
               </w:rPr>
             </w:pPr>
+            <w:proofErr w:type="gramStart"/>
             <w:r>
               <w:rPr>
                 <w:lang w:val="es-ES"/>
               </w:rPr>
               <w:t>MASCARA  SUBRED</w:t>
             </w:r>
+            <w:proofErr w:type="gramEnd"/>
           </w:p>
         </w:tc>
         <w:tc>
@@ -1296,15 +1298,7 @@
               <w:rPr>
                 <w:lang w:val="es-ES"/>
               </w:rPr>
-              <w:t>RAGNO</w:t>
-            </w:r>
-            <w:bookmarkStart w:id="0" w:name="_GoBack"/>
-            <w:bookmarkEnd w:id="0"/>
-            <w:r>
-              <w:rPr>
-                <w:lang w:val="es-ES"/>
-              </w:rPr>
-              <w:t xml:space="preserve"> HOST</w:t>
+              <w:t>RAGNO HOST</w:t>
             </w:r>
           </w:p>
         </w:tc>
@@ -2020,7 +2014,7 @@
 </file>
 
 <file path=word/endnotes.xml><?xml version="1.0" encoding="utf-8"?>
-<w:endnotes xmlns:wpc="http://schemas.microsoft.com/office/word/2010/wordprocessingCanvas" xmlns:cx="http://schemas.microsoft.com/office/drawing/2014/chartex" xmlns:cx1="http://schemas.microsoft.com/office/drawing/2015/9/8/chartex" xmlns:mc="http://schemas.openxmlformats.org/markup-compatibility/2006" xmlns:o="urn:schemas-microsoft-com:office:office" xmlns:r="http://schemas.openxmlformats.org/officeDocument/2006/relationships" xmlns:m="http://schemas.openxmlformats.org/officeDocument/2006/math" xmlns:v="urn:schemas-microsoft-com:vml" xmlns:wp14="http://schemas.microsoft.com/office/word/2010/wordprocessingDrawing" xmlns:wp="http://schemas.openxmlformats.org/drawingml/2006/wordprocessingDrawing" xmlns:w10="urn:schemas-microsoft-com:office:word" xmlns:w="http://schemas.openxmlformats.org/wordprocessingml/2006/main" xmlns:w14="http://schemas.microsoft.com/office/word/2010/wordml" xmlns:w15="http://schemas.microsoft.com/office/word/2012/wordml" xmlns:w16se="http://schemas.microsoft.com/office/word/2015/wordml/symex" xmlns:wpg="http://schemas.microsoft.com/office/word/2010/wordprocessingGroup" xmlns:wpi="http://schemas.microsoft.com/office/word/2010/wordprocessingInk" xmlns:wne="http://schemas.microsoft.com/office/word/2006/wordml" xmlns:wps="http://schemas.microsoft.com/office/word/2010/wordprocessingShape" mc:Ignorable="w14 w15 w16se wp14">
+<w:endnotes xmlns:wpc="http://schemas.microsoft.com/office/word/2010/wordprocessingCanvas" xmlns:cx="http://schemas.microsoft.com/office/drawing/2014/chartex" xmlns:cx1="http://schemas.microsoft.com/office/drawing/2015/9/8/chartex" xmlns:cx2="http://schemas.microsoft.com/office/drawing/2015/10/21/chartex" xmlns:cx3="http://schemas.microsoft.com/office/drawing/2016/5/9/chartex" xmlns:cx4="http://schemas.microsoft.com/office/drawing/2016/5/10/chartex" xmlns:cx5="http://schemas.microsoft.com/office/drawing/2016/5/11/chartex" xmlns:cx6="http://schemas.microsoft.com/office/drawing/2016/5/12/chartex" xmlns:cx7="http://schemas.microsoft.com/office/drawing/2016/5/13/chartex" xmlns:cx8="http://schemas.microsoft.com/office/drawing/2016/5/14/chartex" xmlns:mc="http://schemas.openxmlformats.org/markup-compatibility/2006" xmlns:aink="http://schemas.microsoft.com/office/drawing/2016/ink" xmlns:am3d="http://schemas.microsoft.com/office/drawing/2017/model3d" xmlns:o="urn:schemas-microsoft-com:office:office" xmlns:oel="http://schemas.microsoft.com/office/2019/extlst" xmlns:r="http://schemas.openxmlformats.org/officeDocument/2006/relationships" xmlns:m="http://schemas.openxmlformats.org/officeDocument/2006/math" xmlns:v="urn:schemas-microsoft-com:vml" xmlns:wp14="http://schemas.microsoft.com/office/word/2010/wordprocessingDrawing" xmlns:wp="http://schemas.openxmlformats.org/drawingml/2006/wordprocessingDrawing" xmlns:w10="urn:schemas-microsoft-com:office:word" xmlns:w="http://schemas.openxmlformats.org/wordprocessingml/2006/main" xmlns:w14="http://schemas.microsoft.com/office/word/2010/wordml" xmlns:w15="http://schemas.microsoft.com/office/word/2012/wordml" xmlns:w16cex="http://schemas.microsoft.com/office/word/2018/wordml/cex" xmlns:w16cid="http://schemas.microsoft.com/office/word/2016/wordml/cid" xmlns:w16="http://schemas.microsoft.com/office/word/2018/wordml" xmlns:w16du="http://schemas.microsoft.com/office/word/2023/wordml/word16du" xmlns:w16sdtdh="http://schemas.microsoft.com/office/word/2020/wordml/sdtdatahash" xmlns:w16sdtfl="http://schemas.microsoft.com/office/word/2024/wordml/sdtformatlock" xmlns:w16se="http://schemas.microsoft.com/office/word/2015/wordml/symex" xmlns:wpg="http://schemas.microsoft.com/office/word/2010/wordprocessingGroup" xmlns:wpi="http://schemas.microsoft.com/office/word/2010/wordprocessingInk" xmlns:wne="http://schemas.microsoft.com/office/word/2006/wordml" xmlns:wps="http://schemas.microsoft.com/office/word/2010/wordprocessingShape" mc:Ignorable="w14 w15 w16se w16cid w16 w16cex w16sdtdh w16sdtfl w16du wp14">
   <w:endnote w:type="separator" w:id="-1">
     <w:p>
       <w:pPr>
@@ -2045,7 +2039,7 @@
 </file>
 
 <file path=word/footnotes.xml><?xml version="1.0" encoding="utf-8"?>
-<w:footnotes xmlns:wpc="http://schemas.microsoft.com/office/word/2010/wordprocessingCanvas" xmlns:cx="http://schemas.microsoft.com/office/drawing/2014/chartex" xmlns:cx1="http://schemas.microsoft.com/office/drawing/2015/9/8/chartex" xmlns:mc="http://schemas.openxmlformats.org/markup-compatibility/2006" xmlns:o="urn:schemas-microsoft-com:office:office" xmlns:r="http://schemas.openxmlformats.org/officeDocument/2006/relationships" xmlns:m="http://schemas.openxmlformats.org/officeDocument/2006/math" xmlns:v="urn:schemas-microsoft-com:vml" xmlns:wp14="http://schemas.microsoft.com/office/word/2010/wordprocessingDrawing" xmlns:wp="http://schemas.openxmlformats.org/drawingml/2006/wordprocessingDrawing" xmlns:w10="urn:schemas-microsoft-com:office:word" xmlns:w="http://schemas.openxmlformats.org/wordprocessingml/2006/main" xmlns:w14="http://schemas.microsoft.com/office/word/2010/wordml" xmlns:w15="http://schemas.microsoft.com/office/word/2012/wordml" xmlns:w16se="http://schemas.microsoft.com/office/word/2015/wordml/symex" xmlns:wpg="http://schemas.microsoft.com/office/word/2010/wordprocessingGroup" xmlns:wpi="http://schemas.microsoft.com/office/word/2010/wordprocessingInk" xmlns:wne="http://schemas.microsoft.com/office/word/2006/wordml" xmlns:wps="http://schemas.microsoft.com/office/word/2010/wordprocessingShape" mc:Ignorable="w14 w15 w16se wp14">
+<w:footnotes xmlns:wpc="http://schemas.microsoft.com/office/word/2010/wordprocessingCanvas" xmlns:cx="http://schemas.microsoft.com/office/drawing/2014/chartex" xmlns:cx1="http://schemas.microsoft.com/office/drawing/2015/9/8/chartex" xmlns:cx2="http://schemas.microsoft.com/office/drawing/2015/10/21/chartex" xmlns:cx3="http://schemas.microsoft.com/office/drawing/2016/5/9/chartex" xmlns:cx4="http://schemas.microsoft.com/office/drawing/2016/5/10/chartex" xmlns:cx5="http://schemas.microsoft.com/office/drawing/2016/5/11/chartex" xmlns:cx6="http://schemas.microsoft.com/office/drawing/2016/5/12/chartex" xmlns:cx7="http://schemas.microsoft.com/office/drawing/2016/5/13/chartex" xmlns:cx8="http://schemas.microsoft.com/office/drawing/2016/5/14/chartex" xmlns:mc="http://schemas.openxmlformats.org/markup-compatibility/2006" xmlns:aink="http://schemas.microsoft.com/office/drawing/2016/ink" xmlns:am3d="http://schemas.microsoft.com/office/drawing/2017/model3d" xmlns:o="urn:schemas-microsoft-com:office:office" xmlns:oel="http://schemas.microsoft.com/office/2019/extlst" xmlns:r="http://schemas.openxmlformats.org/officeDocument/2006/relationships" xmlns:m="http://schemas.openxmlformats.org/officeDocument/2006/math" xmlns:v="urn:schemas-microsoft-com:vml" xmlns:wp14="http://schemas.microsoft.com/office/word/2010/wordprocessingDrawing" xmlns:wp="http://schemas.openxmlformats.org/drawingml/2006/wordprocessingDrawing" xmlns:w10="urn:schemas-microsoft-com:office:word" xmlns:w="http://schemas.openxmlformats.org/wordprocessingml/2006/main" xmlns:w14="http://schemas.microsoft.com/office/word/2010/wordml" xmlns:w15="http://schemas.microsoft.com/office/word/2012/wordml" xmlns:w16cex="http://schemas.microsoft.com/office/word/2018/wordml/cex" xmlns:w16cid="http://schemas.microsoft.com/office/word/2016/wordml/cid" xmlns:w16="http://schemas.microsoft.com/office/word/2018/wordml" xmlns:w16du="http://schemas.microsoft.com/office/word/2023/wordml/word16du" xmlns:w16sdtdh="http://schemas.microsoft.com/office/word/2020/wordml/sdtdatahash" xmlns:w16sdtfl="http://schemas.microsoft.com/office/word/2024/wordml/sdtformatlock" xmlns:w16se="http://schemas.microsoft.com/office/word/2015/wordml/symex" xmlns:wpg="http://schemas.microsoft.com/office/word/2010/wordprocessingGroup" xmlns:wpi="http://schemas.microsoft.com/office/word/2010/wordprocessingInk" xmlns:wne="http://schemas.microsoft.com/office/word/2006/wordml" xmlns:wps="http://schemas.microsoft.com/office/word/2010/wordprocessingShape" mc:Ignorable="w14 w15 w16se w16cid w16 w16cex w16sdtdh w16sdtfl w16du wp14">
   <w:footnote w:type="separator" w:id="-1">
     <w:p>
       <w:pPr>
@@ -2070,7 +2064,7 @@
 </file>
 
 <file path=word/styles.xml><?xml version="1.0" encoding="utf-8"?>
-<w:styles xmlns:mc="http://schemas.openxmlformats.org/markup-compatibility/2006" xmlns:r="http://schemas.openxmlformats.org/officeDocument/2006/relationships" xmlns:w="http://schemas.openxmlformats.org/wordprocessingml/2006/main" xmlns:w14="http://schemas.microsoft.com/office/word/2010/wordml" xmlns:w15="http://schemas.microsoft.com/office/word/2012/wordml" xmlns:w16se="http://schemas.microsoft.com/office/word/2015/wordml/symex" mc:Ignorable="w14 w15 w16se">
+<w:styles xmlns:mc="http://schemas.openxmlformats.org/markup-compatibility/2006" xmlns:r="http://schemas.openxmlformats.org/officeDocument/2006/relationships" xmlns:w="http://schemas.openxmlformats.org/wordprocessingml/2006/main" xmlns:w14="http://schemas.microsoft.com/office/word/2010/wordml" xmlns:w15="http://schemas.microsoft.com/office/word/2012/wordml" xmlns:w16cex="http://schemas.microsoft.com/office/word/2018/wordml/cex" xmlns:w16cid="http://schemas.microsoft.com/office/word/2016/wordml/cid" xmlns:w16="http://schemas.microsoft.com/office/word/2018/wordml" xmlns:w16du="http://schemas.microsoft.com/office/word/2023/wordml/word16du" xmlns:w16sdtdh="http://schemas.microsoft.com/office/word/2020/wordml/sdtdatahash" xmlns:w16sdtfl="http://schemas.microsoft.com/office/word/2024/wordml/sdtformatlock" xmlns:w16se="http://schemas.microsoft.com/office/word/2015/wordml/symex" mc:Ignorable="w14 w15 w16se w16cid w16 w16cex w16sdtdh w16sdtfl w16du">
   <w:docDefaults>
     <w:rPrDefault>
       <w:rPr>
@@ -2086,7 +2080,7 @@
       </w:pPr>
     </w:pPrDefault>
   </w:docDefaults>
-  <w:latentStyles w:defLockedState="0" w:defUIPriority="99" w:defSemiHidden="0" w:defUnhideWhenUsed="0" w:defQFormat="0" w:count="371">
+  <w:latentStyles w:defLockedState="0" w:defUIPriority="99" w:defSemiHidden="0" w:defUnhideWhenUsed="0" w:defQFormat="0" w:count="376">
     <w:lsdException w:name="Normal" w:uiPriority="0" w:qFormat="1"/>
     <w:lsdException w:name="heading 1" w:uiPriority="9" w:qFormat="1"/>
     <w:lsdException w:name="heading 2" w:semiHidden="1" w:uiPriority="9" w:unhideWhenUsed="1" w:qFormat="1"/>
@@ -2458,6 +2452,11 @@
     <w:lsdException w:name="List Table 5 Dark Accent 6" w:uiPriority="50"/>
     <w:lsdException w:name="List Table 6 Colorful Accent 6" w:uiPriority="51"/>
     <w:lsdException w:name="List Table 7 Colorful Accent 6" w:uiPriority="52"/>
+    <w:lsdException w:name="Mention" w:semiHidden="1" w:unhideWhenUsed="1"/>
+    <w:lsdException w:name="Smart Hyperlink" w:semiHidden="1" w:unhideWhenUsed="1"/>
+    <w:lsdException w:name="Hashtag" w:semiHidden="1" w:unhideWhenUsed="1"/>
+    <w:lsdException w:name="Unresolved Mention" w:semiHidden="1" w:unhideWhenUsed="1"/>
+    <w:lsdException w:name="Smart Link" w:semiHidden="1" w:unhideWhenUsed="1"/>
   </w:latentStyles>
   <w:style w:type="paragraph" w:default="1" w:styleId="Normal">
     <w:name w:val="Normal"/>
@@ -2553,6 +2552,16 @@
     <w:link w:val="Piedepgina"/>
     <w:uiPriority w:val="99"/>
     <w:rsid w:val="00C46878"/>
+  </w:style>
+  <w:style w:type="paragraph" w:styleId="Revisin">
+    <w:name w:val="Revision"/>
+    <w:hidden/>
+    <w:uiPriority w:val="99"/>
+    <w:semiHidden/>
+    <w:rsid w:val="00DE2DDC"/>
+    <w:pPr>
+      <w:spacing w:after="0" w:line="240" w:lineRule="auto"/>
+    </w:pPr>
   </w:style>
 </w:styles>
 </file>
@@ -2816,4 +2825,16 @@
     </a:ext>
   </a:extLst>
 </a:theme>
+</file>
+
+<file path=customXml/item1.xml><?xml version="1.0" encoding="utf-8"?>
+<b:Sources xmlns:b="http://schemas.openxmlformats.org/officeDocument/2006/bibliography" xmlns="http://schemas.openxmlformats.org/officeDocument/2006/bibliography" SelectedStyle="\APASixthEditionOfficeOnline.xsl" StyleName="APA" Version="6"/>
+</file>
+
+<file path=customXml/itemProps1.xml><?xml version="1.0" encoding="utf-8"?>
+<ds:datastoreItem xmlns:ds="http://schemas.openxmlformats.org/officeDocument/2006/customXml" ds:itemID="{C2E2D5A6-F8EA-4BB6-88C5-4F52A3EBEE22}">
+  <ds:schemaRefs>
+    <ds:schemaRef ds:uri="http://schemas.openxmlformats.org/officeDocument/2006/bibliography"/>
+  </ds:schemaRefs>
+</ds:datastoreItem>
 </file>
</xml_diff>